<commit_message>
TS PP 7.4 and 7.5 Final pushed 10/10/2021
</commit_message>
<xml_diff>
--- a/TS-Padam/TS-7.4/TS 7.4 Sanskrit Pada Paatam Corrections.docx
+++ b/TS-Padam/TS-7.4/TS 7.4 Sanskrit Pada Paatam Corrections.docx
@@ -1,6 +1,6 @@
 
 <file path=word/document.xml><?xml version="1.0" encoding="utf-8"?>
-<w:document xmlns:wpc="http://schemas.microsoft.com/office/word/2010/wordprocessingCanvas" xmlns:cx="http://schemas.microsoft.com/office/drawing/2014/chartex" xmlns:cx1="http://schemas.microsoft.com/office/drawing/2015/9/8/chartex" xmlns:mc="http://schemas.openxmlformats.org/markup-compatibility/2006" xmlns:o="urn:schemas-microsoft-com:office:office" xmlns:r="http://schemas.openxmlformats.org/officeDocument/2006/relationships" xmlns:m="http://schemas.openxmlformats.org/officeDocument/2006/math" xmlns:v="urn:schemas-microsoft-com:vml" xmlns:wp14="http://schemas.microsoft.com/office/word/2010/wordprocessingDrawing" xmlns:wp="http://schemas.openxmlformats.org/drawingml/2006/wordprocessingDrawing" xmlns:w10="urn:schemas-microsoft-com:office:word" xmlns:w="http://schemas.openxmlformats.org/wordprocessingml/2006/main" xmlns:w14="http://schemas.microsoft.com/office/word/2010/wordml" xmlns:w15="http://schemas.microsoft.com/office/word/2012/wordml" xmlns:w16se="http://schemas.microsoft.com/office/word/2015/wordml/symex" xmlns:wpg="http://schemas.microsoft.com/office/word/2010/wordprocessingGroup" xmlns:wpi="http://schemas.microsoft.com/office/word/2010/wordprocessingInk" xmlns:wne="http://schemas.microsoft.com/office/word/2006/wordml" xmlns:wps="http://schemas.microsoft.com/office/word/2010/wordprocessingShape" mc:Ignorable="w14 w15 w16se wp14">
+<w:document xmlns:wpc="http://schemas.microsoft.com/office/word/2010/wordprocessingCanvas" xmlns:cx="http://schemas.microsoft.com/office/drawing/2014/chartex" xmlns:cx1="http://schemas.microsoft.com/office/drawing/2015/9/8/chartex" xmlns:cx2="http://schemas.microsoft.com/office/drawing/2015/10/21/chartex" xmlns:cx3="http://schemas.microsoft.com/office/drawing/2016/5/9/chartex" xmlns:cx4="http://schemas.microsoft.com/office/drawing/2016/5/10/chartex" xmlns:cx5="http://schemas.microsoft.com/office/drawing/2016/5/11/chartex" xmlns:cx6="http://schemas.microsoft.com/office/drawing/2016/5/12/chartex" xmlns:cx7="http://schemas.microsoft.com/office/drawing/2016/5/13/chartex" xmlns:cx8="http://schemas.microsoft.com/office/drawing/2016/5/14/chartex" xmlns:mc="http://schemas.openxmlformats.org/markup-compatibility/2006" xmlns:aink="http://schemas.microsoft.com/office/drawing/2016/ink" xmlns:am3d="http://schemas.microsoft.com/office/drawing/2017/model3d" xmlns:o="urn:schemas-microsoft-com:office:office" xmlns:r="http://schemas.openxmlformats.org/officeDocument/2006/relationships" xmlns:m="http://schemas.openxmlformats.org/officeDocument/2006/math" xmlns:v="urn:schemas-microsoft-com:vml" xmlns:wp14="http://schemas.microsoft.com/office/word/2010/wordprocessingDrawing" xmlns:wp="http://schemas.openxmlformats.org/drawingml/2006/wordprocessingDrawing" xmlns:w10="urn:schemas-microsoft-com:office:word" xmlns:w="http://schemas.openxmlformats.org/wordprocessingml/2006/main" xmlns:w14="http://schemas.microsoft.com/office/word/2010/wordml" xmlns:w15="http://schemas.microsoft.com/office/word/2012/wordml" xmlns:w16cex="http://schemas.microsoft.com/office/word/2018/wordml/cex" xmlns:w16cid="http://schemas.microsoft.com/office/word/2016/wordml/cid" xmlns:w16="http://schemas.microsoft.com/office/word/2018/wordml" xmlns:w16sdtdh="http://schemas.microsoft.com/office/word/2020/wordml/sdtdatahash" xmlns:w16se="http://schemas.microsoft.com/office/word/2015/wordml/symex" xmlns:wpg="http://schemas.microsoft.com/office/word/2010/wordprocessingGroup" xmlns:wpi="http://schemas.microsoft.com/office/word/2010/wordprocessingInk" xmlns:wne="http://schemas.microsoft.com/office/word/2006/wordml" xmlns:wps="http://schemas.microsoft.com/office/word/2010/wordprocessingShape" mc:Ignorable="w14 w15 w16se w16cid w16 w16cex w16sdtdh wp14">
   <w:body>
     <w:p>
       <w:pPr>
@@ -91,9 +91,8 @@
           <w:szCs w:val="32"/>
           <w:u w:val="single"/>
         </w:rPr>
-        <w:t xml:space="preserve">30th </w:t>
+        <w:t>30th Se</w:t>
       </w:r>
-      <w:proofErr w:type="spellStart"/>
       <w:r>
         <w:rPr>
           <w:b/>
@@ -102,9 +101,8 @@
           <w:szCs w:val="32"/>
           <w:u w:val="single"/>
         </w:rPr>
-        <w:t>Spetember</w:t>
+        <w:t>p</w:t>
       </w:r>
-      <w:proofErr w:type="spellEnd"/>
       <w:r>
         <w:rPr>
           <w:b/>
@@ -113,7 +111,7 @@
           <w:szCs w:val="32"/>
           <w:u w:val="single"/>
         </w:rPr>
-        <w:t xml:space="preserve"> 2021</w:t>
+        <w:t>tember 2021</w:t>
       </w:r>
     </w:p>
     <w:p>
@@ -600,23 +598,13 @@
               </w:rPr>
               <w:t>–</w:t>
             </w:r>
-            <w:proofErr w:type="spellStart"/>
-            <w:r>
-              <w:rPr>
-                <w:rFonts w:ascii="BRH Devanagari Extra" w:hAnsi="BRH Devanagari Extra" w:cs="BRH Devanagari Extra"/>
-                <w:sz w:val="40"/>
-                <w:szCs w:val="40"/>
-              </w:rPr>
-              <w:t>UxiÉÉÿiÉç</w:t>
-            </w:r>
-            <w:proofErr w:type="spellEnd"/>
-            <w:r>
-              <w:rPr>
-                <w:rFonts w:ascii="BRH Devanagari Extra" w:hAnsi="BRH Devanagari Extra" w:cs="BRH Devanagari Extra"/>
-                <w:sz w:val="40"/>
-                <w:szCs w:val="40"/>
-              </w:rPr>
-              <w:t xml:space="preserve"> |</w:t>
+            <w:r>
+              <w:rPr>
+                <w:rFonts w:ascii="BRH Devanagari Extra" w:hAnsi="BRH Devanagari Extra" w:cs="BRH Devanagari Extra"/>
+                <w:sz w:val="40"/>
+                <w:szCs w:val="40"/>
+              </w:rPr>
+              <w:t>UxiÉÉÿiÉç |</w:t>
             </w:r>
             <w:r>
               <w:rPr>
@@ -860,23 +848,13 @@
               </w:rPr>
               <w:t>–</w:t>
             </w:r>
-            <w:proofErr w:type="spellStart"/>
-            <w:r>
-              <w:rPr>
-                <w:rFonts w:ascii="BRH Devanagari Extra" w:hAnsi="BRH Devanagari Extra" w:cs="BRH Devanagari Extra"/>
-                <w:sz w:val="40"/>
-                <w:szCs w:val="40"/>
-              </w:rPr>
-              <w:t>UxiÉÉÿiÉç</w:t>
-            </w:r>
-            <w:proofErr w:type="spellEnd"/>
-            <w:r>
-              <w:rPr>
-                <w:rFonts w:ascii="BRH Devanagari Extra" w:hAnsi="BRH Devanagari Extra" w:cs="BRH Devanagari Extra"/>
-                <w:sz w:val="40"/>
-                <w:szCs w:val="40"/>
-              </w:rPr>
-              <w:t xml:space="preserve"> |</w:t>
+            <w:r>
+              <w:rPr>
+                <w:rFonts w:ascii="BRH Devanagari Extra" w:hAnsi="BRH Devanagari Extra" w:cs="BRH Devanagari Extra"/>
+                <w:sz w:val="40"/>
+                <w:szCs w:val="40"/>
+              </w:rPr>
+              <w:t>UxiÉÉÿiÉç |</w:t>
             </w:r>
             <w:r>
               <w:rPr>
@@ -1570,20 +1548,8 @@
                 <w:sz w:val="28"/>
                 <w:szCs w:val="28"/>
               </w:rPr>
-              <w:t xml:space="preserve"> – </w:t>
-            </w:r>
-            <w:proofErr w:type="spellStart"/>
-            <w:r>
-              <w:rPr>
-                <w:rFonts w:cs="Arial"/>
-                <w:b/>
-                <w:bCs/>
-                <w:sz w:val="28"/>
-                <w:szCs w:val="28"/>
-              </w:rPr>
-              <w:t>Padam</w:t>
-            </w:r>
-            <w:proofErr w:type="spellEnd"/>
+              <w:t xml:space="preserve"> – Padam</w:t>
+            </w:r>
           </w:p>
           <w:p>
             <w:pPr>
@@ -1884,20 +1850,8 @@
                 <w:sz w:val="28"/>
                 <w:szCs w:val="28"/>
               </w:rPr>
-              <w:t xml:space="preserve">TS 7.4.5.1 – </w:t>
-            </w:r>
-            <w:proofErr w:type="spellStart"/>
-            <w:r>
-              <w:rPr>
-                <w:rFonts w:cs="Arial"/>
-                <w:b/>
-                <w:bCs/>
-                <w:sz w:val="28"/>
-                <w:szCs w:val="28"/>
-              </w:rPr>
-              <w:t>Padam</w:t>
-            </w:r>
-            <w:proofErr w:type="spellEnd"/>
+              <w:t>TS 7.4.5.1 – Padam</w:t>
+            </w:r>
           </w:p>
           <w:p>
             <w:pPr>
@@ -1914,7 +1868,6 @@
                 <w:szCs w:val="28"/>
               </w:rPr>
             </w:pPr>
-            <w:proofErr w:type="spellStart"/>
             <w:r>
               <w:rPr>
                 <w:rFonts w:cs="Arial"/>
@@ -1923,18 +1876,7 @@
                 <w:sz w:val="28"/>
                 <w:szCs w:val="28"/>
               </w:rPr>
-              <w:t>Padam</w:t>
-            </w:r>
-            <w:proofErr w:type="spellEnd"/>
-            <w:r>
-              <w:rPr>
-                <w:rFonts w:cs="Arial"/>
-                <w:b/>
-                <w:bCs/>
-                <w:sz w:val="28"/>
-                <w:szCs w:val="28"/>
-              </w:rPr>
-              <w:t xml:space="preserve"> No. – 14</w:t>
+              <w:t>Padam No. – 14</w:t>
             </w:r>
           </w:p>
           <w:p>
@@ -1952,7 +1894,6 @@
                 <w:szCs w:val="28"/>
               </w:rPr>
             </w:pPr>
-            <w:proofErr w:type="spellStart"/>
             <w:r>
               <w:rPr>
                 <w:rFonts w:cs="Arial"/>
@@ -1961,18 +1902,7 @@
                 <w:sz w:val="28"/>
                 <w:szCs w:val="28"/>
               </w:rPr>
-              <w:t>Panchaati</w:t>
-            </w:r>
-            <w:proofErr w:type="spellEnd"/>
-            <w:r>
-              <w:rPr>
-                <w:rFonts w:cs="Arial"/>
-                <w:b/>
-                <w:bCs/>
-                <w:sz w:val="28"/>
-                <w:szCs w:val="28"/>
-              </w:rPr>
-              <w:t xml:space="preserve"> No. – 18</w:t>
+              <w:t>Panchaati No. – 18</w:t>
             </w:r>
           </w:p>
         </w:tc>
@@ -2349,20 +2279,8 @@
                 <w:sz w:val="28"/>
                 <w:szCs w:val="28"/>
               </w:rPr>
-              <w:t xml:space="preserve"> – </w:t>
-            </w:r>
-            <w:proofErr w:type="spellStart"/>
-            <w:r>
-              <w:rPr>
-                <w:rFonts w:cs="Arial"/>
-                <w:b/>
-                <w:bCs/>
-                <w:sz w:val="28"/>
-                <w:szCs w:val="28"/>
-              </w:rPr>
-              <w:t>Padam</w:t>
-            </w:r>
-            <w:proofErr w:type="spellEnd"/>
+              <w:t xml:space="preserve"> – Padam</w:t>
+            </w:r>
           </w:p>
           <w:p>
             <w:pPr>
@@ -2504,23 +2422,13 @@
               </w:rPr>
               <w:t>–</w:t>
             </w:r>
-            <w:proofErr w:type="spellStart"/>
-            <w:r>
-              <w:rPr>
-                <w:rFonts w:ascii="BRH Devanagari Extra" w:hAnsi="BRH Devanagari Extra" w:cs="BRH Devanagari Extra"/>
-                <w:sz w:val="36"/>
-                <w:szCs w:val="40"/>
-              </w:rPr>
-              <w:t>UxiÉÉÿiÉç</w:t>
-            </w:r>
-            <w:proofErr w:type="spellEnd"/>
-            <w:r>
-              <w:rPr>
-                <w:rFonts w:ascii="BRH Devanagari Extra" w:hAnsi="BRH Devanagari Extra" w:cs="BRH Devanagari Extra"/>
-                <w:sz w:val="36"/>
-                <w:szCs w:val="40"/>
-              </w:rPr>
-              <w:t xml:space="preserve"> | </w:t>
+            <w:r>
+              <w:rPr>
+                <w:rFonts w:ascii="BRH Devanagari Extra" w:hAnsi="BRH Devanagari Extra" w:cs="BRH Devanagari Extra"/>
+                <w:sz w:val="36"/>
+                <w:szCs w:val="40"/>
+              </w:rPr>
+              <w:t xml:space="preserve">UxiÉÉÿiÉç | </w:t>
             </w:r>
           </w:p>
           <w:p>
@@ -2677,23 +2585,13 @@
               </w:rPr>
               <w:t>–</w:t>
             </w:r>
-            <w:proofErr w:type="spellStart"/>
-            <w:r>
-              <w:rPr>
-                <w:rFonts w:ascii="BRH Devanagari Extra" w:hAnsi="BRH Devanagari Extra" w:cs="BRH Devanagari Extra"/>
-                <w:sz w:val="36"/>
-                <w:szCs w:val="40"/>
-              </w:rPr>
-              <w:t>UxiÉÉÿiÉç</w:t>
-            </w:r>
-            <w:proofErr w:type="spellEnd"/>
-            <w:r>
-              <w:rPr>
-                <w:rFonts w:ascii="BRH Devanagari Extra" w:hAnsi="BRH Devanagari Extra" w:cs="BRH Devanagari Extra"/>
-                <w:sz w:val="36"/>
-                <w:szCs w:val="40"/>
-              </w:rPr>
-              <w:t xml:space="preserve"> | ²É</w:t>
+            <w:r>
+              <w:rPr>
+                <w:rFonts w:ascii="BRH Devanagari Extra" w:hAnsi="BRH Devanagari Extra" w:cs="BRH Devanagari Extra"/>
+                <w:sz w:val="36"/>
+                <w:szCs w:val="40"/>
+              </w:rPr>
+              <w:t>UxiÉÉÿiÉç | ²É</w:t>
             </w:r>
             <w:r>
               <w:rPr>
@@ -2859,20 +2757,8 @@
                 <w:sz w:val="28"/>
                 <w:szCs w:val="28"/>
               </w:rPr>
-              <w:t xml:space="preserve">.2 – </w:t>
-            </w:r>
-            <w:proofErr w:type="spellStart"/>
-            <w:r>
-              <w:rPr>
-                <w:rFonts w:cs="Arial"/>
-                <w:b/>
-                <w:bCs/>
-                <w:sz w:val="28"/>
-                <w:szCs w:val="28"/>
-              </w:rPr>
-              <w:t>Padam</w:t>
-            </w:r>
-            <w:proofErr w:type="spellEnd"/>
+              <w:t>.2 – Padam</w:t>
+            </w:r>
           </w:p>
           <w:p>
             <w:pPr>
@@ -3355,20 +3241,8 @@
                 <w:sz w:val="28"/>
                 <w:szCs w:val="28"/>
               </w:rPr>
-              <w:t xml:space="preserve">.2 – </w:t>
-            </w:r>
-            <w:proofErr w:type="spellStart"/>
-            <w:r>
-              <w:rPr>
-                <w:rFonts w:cs="Arial"/>
-                <w:b/>
-                <w:bCs/>
-                <w:sz w:val="28"/>
-                <w:szCs w:val="28"/>
-              </w:rPr>
-              <w:t>Padam</w:t>
-            </w:r>
-            <w:proofErr w:type="spellEnd"/>
+              <w:t>.2 – Padam</w:t>
+            </w:r>
           </w:p>
           <w:p>
             <w:pPr>
@@ -4607,42 +4481,8 @@
           <w:szCs w:val="32"/>
           <w:u w:val="single"/>
         </w:rPr>
-        <w:t xml:space="preserve">TS </w:t>
+        <w:t>TS Pada Paatam</w:t>
       </w:r>
-      <w:proofErr w:type="spellStart"/>
-      <w:r>
-        <w:rPr>
-          <w:b/>
-          <w:bCs/>
-          <w:sz w:val="32"/>
-          <w:szCs w:val="32"/>
-          <w:u w:val="single"/>
-        </w:rPr>
-        <w:t>Pada</w:t>
-      </w:r>
-      <w:proofErr w:type="spellEnd"/>
-      <w:r>
-        <w:rPr>
-          <w:b/>
-          <w:bCs/>
-          <w:sz w:val="32"/>
-          <w:szCs w:val="32"/>
-          <w:u w:val="single"/>
-        </w:rPr>
-        <w:t xml:space="preserve"> </w:t>
-      </w:r>
-      <w:proofErr w:type="spellStart"/>
-      <w:r>
-        <w:rPr>
-          <w:b/>
-          <w:bCs/>
-          <w:sz w:val="32"/>
-          <w:szCs w:val="32"/>
-          <w:u w:val="single"/>
-        </w:rPr>
-        <w:t>Paatam</w:t>
-      </w:r>
-      <w:proofErr w:type="spellEnd"/>
       <w:r>
         <w:rPr>
           <w:b/>
@@ -4937,19 +4777,8 @@
                 <w:sz w:val="28"/>
                 <w:szCs w:val="28"/>
               </w:rPr>
-              <w:t xml:space="preserve"> </w:t>
-            </w:r>
-            <w:proofErr w:type="spellStart"/>
-            <w:r>
-              <w:rPr>
-                <w:rFonts w:cs="Arial"/>
-                <w:bCs/>
-                <w:sz w:val="28"/>
-                <w:szCs w:val="28"/>
-              </w:rPr>
-              <w:t>Vaakyam</w:t>
-            </w:r>
-            <w:proofErr w:type="spellEnd"/>
+              <w:t xml:space="preserve"> Vaakyam</w:t>
+            </w:r>
           </w:p>
           <w:p>
             <w:pPr>
@@ -5255,51 +5084,7 @@
           <w:u w:val="single"/>
         </w:rPr>
         <w:lastRenderedPageBreak/>
-        <w:t xml:space="preserve">TS </w:t>
-      </w:r>
-      <w:proofErr w:type="spellStart"/>
-      <w:r>
-        <w:rPr>
-          <w:b/>
-          <w:bCs/>
-          <w:sz w:val="32"/>
-          <w:szCs w:val="32"/>
-          <w:u w:val="single"/>
-        </w:rPr>
-        <w:t>Pada</w:t>
-      </w:r>
-      <w:proofErr w:type="spellEnd"/>
-      <w:r>
-        <w:rPr>
-          <w:b/>
-          <w:bCs/>
-          <w:sz w:val="32"/>
-          <w:szCs w:val="32"/>
-          <w:u w:val="single"/>
-        </w:rPr>
-        <w:t xml:space="preserve"> </w:t>
-      </w:r>
-      <w:proofErr w:type="spellStart"/>
-      <w:r>
-        <w:rPr>
-          <w:b/>
-          <w:bCs/>
-          <w:sz w:val="32"/>
-          <w:szCs w:val="32"/>
-          <w:u w:val="single"/>
-        </w:rPr>
-        <w:t>Paatam</w:t>
-      </w:r>
-      <w:proofErr w:type="spellEnd"/>
-      <w:r>
-        <w:rPr>
-          <w:b/>
-          <w:bCs/>
-          <w:sz w:val="32"/>
-          <w:szCs w:val="32"/>
-          <w:u w:val="single"/>
-        </w:rPr>
-        <w:t xml:space="preserve"> – TS 7.4</w:t>
+        <w:t>TS Pada Paatam – TS 7.4</w:t>
       </w:r>
       <w:r>
         <w:rPr>
@@ -7057,17 +6842,8 @@
                 <w:sz w:val="28"/>
                 <w:szCs w:val="28"/>
               </w:rPr>
-              <w:t xml:space="preserve">7.4.7.3 – </w:t>
-            </w:r>
-            <w:proofErr w:type="spellStart"/>
-            <w:r>
-              <w:rPr>
-                <w:sz w:val="28"/>
-                <w:szCs w:val="28"/>
-              </w:rPr>
-              <w:t>Vaakyam</w:t>
-            </w:r>
-            <w:proofErr w:type="spellEnd"/>
+              <w:t>7.4.7.3 – Vaakyam</w:t>
+            </w:r>
           </w:p>
           <w:p>
             <w:pPr>
@@ -7784,17 +7560,8 @@
                 <w:sz w:val="28"/>
                 <w:szCs w:val="28"/>
               </w:rPr>
-              <w:t xml:space="preserve">7.4.16.1 – </w:t>
-            </w:r>
-            <w:proofErr w:type="spellStart"/>
-            <w:r>
-              <w:rPr>
-                <w:sz w:val="28"/>
-                <w:szCs w:val="28"/>
-              </w:rPr>
-              <w:t>Vaakyam</w:t>
-            </w:r>
-            <w:proofErr w:type="spellEnd"/>
+              <w:t>7.4.16.1 – Vaakyam</w:t>
+            </w:r>
           </w:p>
           <w:p>
             <w:pPr>
@@ -8574,8 +8341,6 @@
         </w:rPr>
         <w:t>======================</w:t>
       </w:r>
-      <w:bookmarkStart w:id="1" w:name="_GoBack"/>
-      <w:bookmarkEnd w:id="1"/>
     </w:p>
     <w:p>
       <w:pPr>
@@ -8606,42 +8371,8 @@
           <w:szCs w:val="32"/>
           <w:u w:val="single"/>
         </w:rPr>
-        <w:t xml:space="preserve"> </w:t>
+        <w:t xml:space="preserve"> Pada Paatam</w:t>
       </w:r>
-      <w:proofErr w:type="spellStart"/>
-      <w:r>
-        <w:rPr>
-          <w:b/>
-          <w:bCs/>
-          <w:sz w:val="32"/>
-          <w:szCs w:val="32"/>
-          <w:u w:val="single"/>
-        </w:rPr>
-        <w:t>Pada</w:t>
-      </w:r>
-      <w:proofErr w:type="spellEnd"/>
-      <w:r>
-        <w:rPr>
-          <w:b/>
-          <w:bCs/>
-          <w:sz w:val="32"/>
-          <w:szCs w:val="32"/>
-          <w:u w:val="single"/>
-        </w:rPr>
-        <w:t xml:space="preserve"> </w:t>
-      </w:r>
-      <w:proofErr w:type="spellStart"/>
-      <w:r>
-        <w:rPr>
-          <w:b/>
-          <w:bCs/>
-          <w:sz w:val="32"/>
-          <w:szCs w:val="32"/>
-          <w:u w:val="single"/>
-        </w:rPr>
-        <w:t>Paatam</w:t>
-      </w:r>
-      <w:proofErr w:type="spellEnd"/>
       <w:r>
         <w:rPr>
           <w:b/>
@@ -9043,7 +8774,7 @@
 </file>
 
 <file path=word/endnotes.xml><?xml version="1.0" encoding="utf-8"?>
-<w:endnotes xmlns:wpc="http://schemas.microsoft.com/office/word/2010/wordprocessingCanvas" xmlns:cx="http://schemas.microsoft.com/office/drawing/2014/chartex" xmlns:cx1="http://schemas.microsoft.com/office/drawing/2015/9/8/chartex" xmlns:mc="http://schemas.openxmlformats.org/markup-compatibility/2006" xmlns:o="urn:schemas-microsoft-com:office:office" xmlns:r="http://schemas.openxmlformats.org/officeDocument/2006/relationships" xmlns:m="http://schemas.openxmlformats.org/officeDocument/2006/math" xmlns:v="urn:schemas-microsoft-com:vml" xmlns:wp14="http://schemas.microsoft.com/office/word/2010/wordprocessingDrawing" xmlns:wp="http://schemas.openxmlformats.org/drawingml/2006/wordprocessingDrawing" xmlns:w10="urn:schemas-microsoft-com:office:word" xmlns:w="http://schemas.openxmlformats.org/wordprocessingml/2006/main" xmlns:w14="http://schemas.microsoft.com/office/word/2010/wordml" xmlns:w15="http://schemas.microsoft.com/office/word/2012/wordml" xmlns:w16se="http://schemas.microsoft.com/office/word/2015/wordml/symex" xmlns:wpg="http://schemas.microsoft.com/office/word/2010/wordprocessingGroup" xmlns:wpi="http://schemas.microsoft.com/office/word/2010/wordprocessingInk" xmlns:wne="http://schemas.microsoft.com/office/word/2006/wordml" xmlns:wps="http://schemas.microsoft.com/office/word/2010/wordprocessingShape" mc:Ignorable="w14 w15 w16se wp14">
+<w:endnotes xmlns:wpc="http://schemas.microsoft.com/office/word/2010/wordprocessingCanvas" xmlns:cx="http://schemas.microsoft.com/office/drawing/2014/chartex" xmlns:cx1="http://schemas.microsoft.com/office/drawing/2015/9/8/chartex" xmlns:cx2="http://schemas.microsoft.com/office/drawing/2015/10/21/chartex" xmlns:cx3="http://schemas.microsoft.com/office/drawing/2016/5/9/chartex" xmlns:cx4="http://schemas.microsoft.com/office/drawing/2016/5/10/chartex" xmlns:cx5="http://schemas.microsoft.com/office/drawing/2016/5/11/chartex" xmlns:cx6="http://schemas.microsoft.com/office/drawing/2016/5/12/chartex" xmlns:cx7="http://schemas.microsoft.com/office/drawing/2016/5/13/chartex" xmlns:cx8="http://schemas.microsoft.com/office/drawing/2016/5/14/chartex" xmlns:mc="http://schemas.openxmlformats.org/markup-compatibility/2006" xmlns:aink="http://schemas.microsoft.com/office/drawing/2016/ink" xmlns:am3d="http://schemas.microsoft.com/office/drawing/2017/model3d" xmlns:o="urn:schemas-microsoft-com:office:office" xmlns:r="http://schemas.openxmlformats.org/officeDocument/2006/relationships" xmlns:m="http://schemas.openxmlformats.org/officeDocument/2006/math" xmlns:v="urn:schemas-microsoft-com:vml" xmlns:wp14="http://schemas.microsoft.com/office/word/2010/wordprocessingDrawing" xmlns:wp="http://schemas.openxmlformats.org/drawingml/2006/wordprocessingDrawing" xmlns:w10="urn:schemas-microsoft-com:office:word" xmlns:w="http://schemas.openxmlformats.org/wordprocessingml/2006/main" xmlns:w14="http://schemas.microsoft.com/office/word/2010/wordml" xmlns:w15="http://schemas.microsoft.com/office/word/2012/wordml" xmlns:w16cex="http://schemas.microsoft.com/office/word/2018/wordml/cex" xmlns:w16cid="http://schemas.microsoft.com/office/word/2016/wordml/cid" xmlns:w16="http://schemas.microsoft.com/office/word/2018/wordml" xmlns:w16sdtdh="http://schemas.microsoft.com/office/word/2020/wordml/sdtdatahash" xmlns:w16se="http://schemas.microsoft.com/office/word/2015/wordml/symex" xmlns:wpg="http://schemas.microsoft.com/office/word/2010/wordprocessingGroup" xmlns:wpi="http://schemas.microsoft.com/office/word/2010/wordprocessingInk" xmlns:wne="http://schemas.microsoft.com/office/word/2006/wordml" xmlns:wps="http://schemas.microsoft.com/office/word/2010/wordprocessingShape" mc:Ignorable="w14 w15 w16se w16cid w16 w16cex w16sdtdh wp14">
   <w:endnote w:type="separator" w:id="-1">
     <w:p>
       <w:pPr>
@@ -9068,7 +8799,7 @@
 </file>
 
 <file path=word/footer1.xml><?xml version="1.0" encoding="utf-8"?>
-<w:ftr xmlns:wpc="http://schemas.microsoft.com/office/word/2010/wordprocessingCanvas" xmlns:cx="http://schemas.microsoft.com/office/drawing/2014/chartex" xmlns:cx1="http://schemas.microsoft.com/office/drawing/2015/9/8/chartex" xmlns:mc="http://schemas.openxmlformats.org/markup-compatibility/2006" xmlns:o="urn:schemas-microsoft-com:office:office" xmlns:r="http://schemas.openxmlformats.org/officeDocument/2006/relationships" xmlns:m="http://schemas.openxmlformats.org/officeDocument/2006/math" xmlns:v="urn:schemas-microsoft-com:vml" xmlns:wp14="http://schemas.microsoft.com/office/word/2010/wordprocessingDrawing" xmlns:wp="http://schemas.openxmlformats.org/drawingml/2006/wordprocessingDrawing" xmlns:w10="urn:schemas-microsoft-com:office:word" xmlns:w="http://schemas.openxmlformats.org/wordprocessingml/2006/main" xmlns:w14="http://schemas.microsoft.com/office/word/2010/wordml" xmlns:w15="http://schemas.microsoft.com/office/word/2012/wordml" xmlns:w16se="http://schemas.microsoft.com/office/word/2015/wordml/symex" xmlns:wpg="http://schemas.microsoft.com/office/word/2010/wordprocessingGroup" xmlns:wpi="http://schemas.microsoft.com/office/word/2010/wordprocessingInk" xmlns:wne="http://schemas.microsoft.com/office/word/2006/wordml" xmlns:wps="http://schemas.microsoft.com/office/word/2010/wordprocessingShape" mc:Ignorable="w14 w15 w16se wp14">
+<w:ftr xmlns:wpc="http://schemas.microsoft.com/office/word/2010/wordprocessingCanvas" xmlns:cx="http://schemas.microsoft.com/office/drawing/2014/chartex" xmlns:cx1="http://schemas.microsoft.com/office/drawing/2015/9/8/chartex" xmlns:cx2="http://schemas.microsoft.com/office/drawing/2015/10/21/chartex" xmlns:cx3="http://schemas.microsoft.com/office/drawing/2016/5/9/chartex" xmlns:cx4="http://schemas.microsoft.com/office/drawing/2016/5/10/chartex" xmlns:cx5="http://schemas.microsoft.com/office/drawing/2016/5/11/chartex" xmlns:cx6="http://schemas.microsoft.com/office/drawing/2016/5/12/chartex" xmlns:cx7="http://schemas.microsoft.com/office/drawing/2016/5/13/chartex" xmlns:cx8="http://schemas.microsoft.com/office/drawing/2016/5/14/chartex" xmlns:mc="http://schemas.openxmlformats.org/markup-compatibility/2006" xmlns:aink="http://schemas.microsoft.com/office/drawing/2016/ink" xmlns:am3d="http://schemas.microsoft.com/office/drawing/2017/model3d" xmlns:o="urn:schemas-microsoft-com:office:office" xmlns:r="http://schemas.openxmlformats.org/officeDocument/2006/relationships" xmlns:m="http://schemas.openxmlformats.org/officeDocument/2006/math" xmlns:v="urn:schemas-microsoft-com:vml" xmlns:wp14="http://schemas.microsoft.com/office/word/2010/wordprocessingDrawing" xmlns:wp="http://schemas.openxmlformats.org/drawingml/2006/wordprocessingDrawing" xmlns:w10="urn:schemas-microsoft-com:office:word" xmlns:w="http://schemas.openxmlformats.org/wordprocessingml/2006/main" xmlns:w14="http://schemas.microsoft.com/office/word/2010/wordml" xmlns:w15="http://schemas.microsoft.com/office/word/2012/wordml" xmlns:w16cex="http://schemas.microsoft.com/office/word/2018/wordml/cex" xmlns:w16cid="http://schemas.microsoft.com/office/word/2016/wordml/cid" xmlns:w16="http://schemas.microsoft.com/office/word/2018/wordml" xmlns:w16sdtdh="http://schemas.microsoft.com/office/word/2020/wordml/sdtdatahash" xmlns:w16se="http://schemas.microsoft.com/office/word/2015/wordml/symex" xmlns:wpg="http://schemas.microsoft.com/office/word/2010/wordprocessingGroup" xmlns:wpi="http://schemas.microsoft.com/office/word/2010/wordprocessingInk" xmlns:wne="http://schemas.microsoft.com/office/word/2006/wordml" xmlns:wps="http://schemas.microsoft.com/office/word/2010/wordprocessingShape" mc:Ignorable="w14 w15 w16se w16cid w16 w16cex w16sdtdh wp14">
   <w:p>
     <w:pPr>
       <w:pBdr>
@@ -9249,7 +8980,7 @@
 </file>
 
 <file path=word/footer2.xml><?xml version="1.0" encoding="utf-8"?>
-<w:ftr xmlns:wpc="http://schemas.microsoft.com/office/word/2010/wordprocessingCanvas" xmlns:cx="http://schemas.microsoft.com/office/drawing/2014/chartex" xmlns:cx1="http://schemas.microsoft.com/office/drawing/2015/9/8/chartex" xmlns:mc="http://schemas.openxmlformats.org/markup-compatibility/2006" xmlns:o="urn:schemas-microsoft-com:office:office" xmlns:r="http://schemas.openxmlformats.org/officeDocument/2006/relationships" xmlns:m="http://schemas.openxmlformats.org/officeDocument/2006/math" xmlns:v="urn:schemas-microsoft-com:vml" xmlns:wp14="http://schemas.microsoft.com/office/word/2010/wordprocessingDrawing" xmlns:wp="http://schemas.openxmlformats.org/drawingml/2006/wordprocessingDrawing" xmlns:w10="urn:schemas-microsoft-com:office:word" xmlns:w="http://schemas.openxmlformats.org/wordprocessingml/2006/main" xmlns:w14="http://schemas.microsoft.com/office/word/2010/wordml" xmlns:w15="http://schemas.microsoft.com/office/word/2012/wordml" xmlns:w16se="http://schemas.microsoft.com/office/word/2015/wordml/symex" xmlns:wpg="http://schemas.microsoft.com/office/word/2010/wordprocessingGroup" xmlns:wpi="http://schemas.microsoft.com/office/word/2010/wordprocessingInk" xmlns:wne="http://schemas.microsoft.com/office/word/2006/wordml" xmlns:wps="http://schemas.microsoft.com/office/word/2010/wordprocessingShape" mc:Ignorable="w14 w15 w16se wp14">
+<w:ftr xmlns:wpc="http://schemas.microsoft.com/office/word/2010/wordprocessingCanvas" xmlns:cx="http://schemas.microsoft.com/office/drawing/2014/chartex" xmlns:cx1="http://schemas.microsoft.com/office/drawing/2015/9/8/chartex" xmlns:cx2="http://schemas.microsoft.com/office/drawing/2015/10/21/chartex" xmlns:cx3="http://schemas.microsoft.com/office/drawing/2016/5/9/chartex" xmlns:cx4="http://schemas.microsoft.com/office/drawing/2016/5/10/chartex" xmlns:cx5="http://schemas.microsoft.com/office/drawing/2016/5/11/chartex" xmlns:cx6="http://schemas.microsoft.com/office/drawing/2016/5/12/chartex" xmlns:cx7="http://schemas.microsoft.com/office/drawing/2016/5/13/chartex" xmlns:cx8="http://schemas.microsoft.com/office/drawing/2016/5/14/chartex" xmlns:mc="http://schemas.openxmlformats.org/markup-compatibility/2006" xmlns:aink="http://schemas.microsoft.com/office/drawing/2016/ink" xmlns:am3d="http://schemas.microsoft.com/office/drawing/2017/model3d" xmlns:o="urn:schemas-microsoft-com:office:office" xmlns:r="http://schemas.openxmlformats.org/officeDocument/2006/relationships" xmlns:m="http://schemas.openxmlformats.org/officeDocument/2006/math" xmlns:v="urn:schemas-microsoft-com:vml" xmlns:wp14="http://schemas.microsoft.com/office/word/2010/wordprocessingDrawing" xmlns:wp="http://schemas.openxmlformats.org/drawingml/2006/wordprocessingDrawing" xmlns:w10="urn:schemas-microsoft-com:office:word" xmlns:w="http://schemas.openxmlformats.org/wordprocessingml/2006/main" xmlns:w14="http://schemas.microsoft.com/office/word/2010/wordml" xmlns:w15="http://schemas.microsoft.com/office/word/2012/wordml" xmlns:w16cex="http://schemas.microsoft.com/office/word/2018/wordml/cex" xmlns:w16cid="http://schemas.microsoft.com/office/word/2016/wordml/cid" xmlns:w16="http://schemas.microsoft.com/office/word/2018/wordml" xmlns:w16sdtdh="http://schemas.microsoft.com/office/word/2020/wordml/sdtdatahash" xmlns:w16se="http://schemas.microsoft.com/office/word/2015/wordml/symex" xmlns:wpg="http://schemas.microsoft.com/office/word/2010/wordprocessingGroup" xmlns:wpi="http://schemas.microsoft.com/office/word/2010/wordprocessingInk" xmlns:wne="http://schemas.microsoft.com/office/word/2006/wordml" xmlns:wps="http://schemas.microsoft.com/office/word/2010/wordprocessingShape" mc:Ignorable="w14 w15 w16se w16cid w16 w16cex w16sdtdh wp14">
   <w:p>
     <w:pPr>
       <w:pBdr>
@@ -9444,7 +9175,7 @@
 </file>
 
 <file path=word/footnotes.xml><?xml version="1.0" encoding="utf-8"?>
-<w:footnotes xmlns:wpc="http://schemas.microsoft.com/office/word/2010/wordprocessingCanvas" xmlns:cx="http://schemas.microsoft.com/office/drawing/2014/chartex" xmlns:cx1="http://schemas.microsoft.com/office/drawing/2015/9/8/chartex" xmlns:mc="http://schemas.openxmlformats.org/markup-compatibility/2006" xmlns:o="urn:schemas-microsoft-com:office:office" xmlns:r="http://schemas.openxmlformats.org/officeDocument/2006/relationships" xmlns:m="http://schemas.openxmlformats.org/officeDocument/2006/math" xmlns:v="urn:schemas-microsoft-com:vml" xmlns:wp14="http://schemas.microsoft.com/office/word/2010/wordprocessingDrawing" xmlns:wp="http://schemas.openxmlformats.org/drawingml/2006/wordprocessingDrawing" xmlns:w10="urn:schemas-microsoft-com:office:word" xmlns:w="http://schemas.openxmlformats.org/wordprocessingml/2006/main" xmlns:w14="http://schemas.microsoft.com/office/word/2010/wordml" xmlns:w15="http://schemas.microsoft.com/office/word/2012/wordml" xmlns:w16se="http://schemas.microsoft.com/office/word/2015/wordml/symex" xmlns:wpg="http://schemas.microsoft.com/office/word/2010/wordprocessingGroup" xmlns:wpi="http://schemas.microsoft.com/office/word/2010/wordprocessingInk" xmlns:wne="http://schemas.microsoft.com/office/word/2006/wordml" xmlns:wps="http://schemas.microsoft.com/office/word/2010/wordprocessingShape" mc:Ignorable="w14 w15 w16se wp14">
+<w:footnotes xmlns:wpc="http://schemas.microsoft.com/office/word/2010/wordprocessingCanvas" xmlns:cx="http://schemas.microsoft.com/office/drawing/2014/chartex" xmlns:cx1="http://schemas.microsoft.com/office/drawing/2015/9/8/chartex" xmlns:cx2="http://schemas.microsoft.com/office/drawing/2015/10/21/chartex" xmlns:cx3="http://schemas.microsoft.com/office/drawing/2016/5/9/chartex" xmlns:cx4="http://schemas.microsoft.com/office/drawing/2016/5/10/chartex" xmlns:cx5="http://schemas.microsoft.com/office/drawing/2016/5/11/chartex" xmlns:cx6="http://schemas.microsoft.com/office/drawing/2016/5/12/chartex" xmlns:cx7="http://schemas.microsoft.com/office/drawing/2016/5/13/chartex" xmlns:cx8="http://schemas.microsoft.com/office/drawing/2016/5/14/chartex" xmlns:mc="http://schemas.openxmlformats.org/markup-compatibility/2006" xmlns:aink="http://schemas.microsoft.com/office/drawing/2016/ink" xmlns:am3d="http://schemas.microsoft.com/office/drawing/2017/model3d" xmlns:o="urn:schemas-microsoft-com:office:office" xmlns:r="http://schemas.openxmlformats.org/officeDocument/2006/relationships" xmlns:m="http://schemas.openxmlformats.org/officeDocument/2006/math" xmlns:v="urn:schemas-microsoft-com:vml" xmlns:wp14="http://schemas.microsoft.com/office/word/2010/wordprocessingDrawing" xmlns:wp="http://schemas.openxmlformats.org/drawingml/2006/wordprocessingDrawing" xmlns:w10="urn:schemas-microsoft-com:office:word" xmlns:w="http://schemas.openxmlformats.org/wordprocessingml/2006/main" xmlns:w14="http://schemas.microsoft.com/office/word/2010/wordml" xmlns:w15="http://schemas.microsoft.com/office/word/2012/wordml" xmlns:w16cex="http://schemas.microsoft.com/office/word/2018/wordml/cex" xmlns:w16cid="http://schemas.microsoft.com/office/word/2016/wordml/cid" xmlns:w16="http://schemas.microsoft.com/office/word/2018/wordml" xmlns:w16sdtdh="http://schemas.microsoft.com/office/word/2020/wordml/sdtdatahash" xmlns:w16se="http://schemas.microsoft.com/office/word/2015/wordml/symex" xmlns:wpg="http://schemas.microsoft.com/office/word/2010/wordprocessingGroup" xmlns:wpi="http://schemas.microsoft.com/office/word/2010/wordprocessingInk" xmlns:wne="http://schemas.microsoft.com/office/word/2006/wordml" xmlns:wps="http://schemas.microsoft.com/office/word/2010/wordprocessingShape" mc:Ignorable="w14 w15 w16se w16cid w16 w16cex w16sdtdh wp14">
   <w:footnote w:type="separator" w:id="-1">
     <w:p>
       <w:pPr>
@@ -9469,7 +9200,7 @@
 </file>
 
 <file path=word/header1.xml><?xml version="1.0" encoding="utf-8"?>
-<w:hdr xmlns:wpc="http://schemas.microsoft.com/office/word/2010/wordprocessingCanvas" xmlns:cx="http://schemas.microsoft.com/office/drawing/2014/chartex" xmlns:cx1="http://schemas.microsoft.com/office/drawing/2015/9/8/chartex" xmlns:mc="http://schemas.openxmlformats.org/markup-compatibility/2006" xmlns:o="urn:schemas-microsoft-com:office:office" xmlns:r="http://schemas.openxmlformats.org/officeDocument/2006/relationships" xmlns:m="http://schemas.openxmlformats.org/officeDocument/2006/math" xmlns:v="urn:schemas-microsoft-com:vml" xmlns:wp14="http://schemas.microsoft.com/office/word/2010/wordprocessingDrawing" xmlns:wp="http://schemas.openxmlformats.org/drawingml/2006/wordprocessingDrawing" xmlns:w10="urn:schemas-microsoft-com:office:word" xmlns:w="http://schemas.openxmlformats.org/wordprocessingml/2006/main" xmlns:w14="http://schemas.microsoft.com/office/word/2010/wordml" xmlns:w15="http://schemas.microsoft.com/office/word/2012/wordml" xmlns:w16se="http://schemas.microsoft.com/office/word/2015/wordml/symex" xmlns:wpg="http://schemas.microsoft.com/office/word/2010/wordprocessingGroup" xmlns:wpi="http://schemas.microsoft.com/office/word/2010/wordprocessingInk" xmlns:wne="http://schemas.microsoft.com/office/word/2006/wordml" xmlns:wps="http://schemas.microsoft.com/office/word/2010/wordprocessingShape" mc:Ignorable="w14 w15 w16se wp14">
+<w:hdr xmlns:wpc="http://schemas.microsoft.com/office/word/2010/wordprocessingCanvas" xmlns:cx="http://schemas.microsoft.com/office/drawing/2014/chartex" xmlns:cx1="http://schemas.microsoft.com/office/drawing/2015/9/8/chartex" xmlns:cx2="http://schemas.microsoft.com/office/drawing/2015/10/21/chartex" xmlns:cx3="http://schemas.microsoft.com/office/drawing/2016/5/9/chartex" xmlns:cx4="http://schemas.microsoft.com/office/drawing/2016/5/10/chartex" xmlns:cx5="http://schemas.microsoft.com/office/drawing/2016/5/11/chartex" xmlns:cx6="http://schemas.microsoft.com/office/drawing/2016/5/12/chartex" xmlns:cx7="http://schemas.microsoft.com/office/drawing/2016/5/13/chartex" xmlns:cx8="http://schemas.microsoft.com/office/drawing/2016/5/14/chartex" xmlns:mc="http://schemas.openxmlformats.org/markup-compatibility/2006" xmlns:aink="http://schemas.microsoft.com/office/drawing/2016/ink" xmlns:am3d="http://schemas.microsoft.com/office/drawing/2017/model3d" xmlns:o="urn:schemas-microsoft-com:office:office" xmlns:r="http://schemas.openxmlformats.org/officeDocument/2006/relationships" xmlns:m="http://schemas.openxmlformats.org/officeDocument/2006/math" xmlns:v="urn:schemas-microsoft-com:vml" xmlns:wp14="http://schemas.microsoft.com/office/word/2010/wordprocessingDrawing" xmlns:wp="http://schemas.openxmlformats.org/drawingml/2006/wordprocessingDrawing" xmlns:w10="urn:schemas-microsoft-com:office:word" xmlns:w="http://schemas.openxmlformats.org/wordprocessingml/2006/main" xmlns:w14="http://schemas.microsoft.com/office/word/2010/wordml" xmlns:w15="http://schemas.microsoft.com/office/word/2012/wordml" xmlns:w16cex="http://schemas.microsoft.com/office/word/2018/wordml/cex" xmlns:w16cid="http://schemas.microsoft.com/office/word/2016/wordml/cid" xmlns:w16="http://schemas.microsoft.com/office/word/2018/wordml" xmlns:w16sdtdh="http://schemas.microsoft.com/office/word/2020/wordml/sdtdatahash" xmlns:w16se="http://schemas.microsoft.com/office/word/2015/wordml/symex" xmlns:wpg="http://schemas.microsoft.com/office/word/2010/wordprocessingGroup" xmlns:wpi="http://schemas.microsoft.com/office/word/2010/wordprocessingInk" xmlns:wne="http://schemas.microsoft.com/office/word/2006/wordml" xmlns:wps="http://schemas.microsoft.com/office/word/2010/wordprocessingShape" mc:Ignorable="w14 w15 w16se w16cid w16 w16cex w16sdtdh wp14">
   <w:p>
     <w:pPr>
       <w:pStyle w:val="Header"/>
@@ -9482,7 +9213,7 @@
 </file>
 
 <file path=word/header2.xml><?xml version="1.0" encoding="utf-8"?>
-<w:hdr xmlns:wpc="http://schemas.microsoft.com/office/word/2010/wordprocessingCanvas" xmlns:cx="http://schemas.microsoft.com/office/drawing/2014/chartex" xmlns:cx1="http://schemas.microsoft.com/office/drawing/2015/9/8/chartex" xmlns:mc="http://schemas.openxmlformats.org/markup-compatibility/2006" xmlns:o="urn:schemas-microsoft-com:office:office" xmlns:r="http://schemas.openxmlformats.org/officeDocument/2006/relationships" xmlns:m="http://schemas.openxmlformats.org/officeDocument/2006/math" xmlns:v="urn:schemas-microsoft-com:vml" xmlns:wp14="http://schemas.microsoft.com/office/word/2010/wordprocessingDrawing" xmlns:wp="http://schemas.openxmlformats.org/drawingml/2006/wordprocessingDrawing" xmlns:w10="urn:schemas-microsoft-com:office:word" xmlns:w="http://schemas.openxmlformats.org/wordprocessingml/2006/main" xmlns:w14="http://schemas.microsoft.com/office/word/2010/wordml" xmlns:w15="http://schemas.microsoft.com/office/word/2012/wordml" xmlns:w16se="http://schemas.microsoft.com/office/word/2015/wordml/symex" xmlns:wpg="http://schemas.microsoft.com/office/word/2010/wordprocessingGroup" xmlns:wpi="http://schemas.microsoft.com/office/word/2010/wordprocessingInk" xmlns:wne="http://schemas.microsoft.com/office/word/2006/wordml" xmlns:wps="http://schemas.microsoft.com/office/word/2010/wordprocessingShape" mc:Ignorable="w14 w15 w16se wp14">
+<w:hdr xmlns:wpc="http://schemas.microsoft.com/office/word/2010/wordprocessingCanvas" xmlns:cx="http://schemas.microsoft.com/office/drawing/2014/chartex" xmlns:cx1="http://schemas.microsoft.com/office/drawing/2015/9/8/chartex" xmlns:cx2="http://schemas.microsoft.com/office/drawing/2015/10/21/chartex" xmlns:cx3="http://schemas.microsoft.com/office/drawing/2016/5/9/chartex" xmlns:cx4="http://schemas.microsoft.com/office/drawing/2016/5/10/chartex" xmlns:cx5="http://schemas.microsoft.com/office/drawing/2016/5/11/chartex" xmlns:cx6="http://schemas.microsoft.com/office/drawing/2016/5/12/chartex" xmlns:cx7="http://schemas.microsoft.com/office/drawing/2016/5/13/chartex" xmlns:cx8="http://schemas.microsoft.com/office/drawing/2016/5/14/chartex" xmlns:mc="http://schemas.openxmlformats.org/markup-compatibility/2006" xmlns:aink="http://schemas.microsoft.com/office/drawing/2016/ink" xmlns:am3d="http://schemas.microsoft.com/office/drawing/2017/model3d" xmlns:o="urn:schemas-microsoft-com:office:office" xmlns:r="http://schemas.openxmlformats.org/officeDocument/2006/relationships" xmlns:m="http://schemas.openxmlformats.org/officeDocument/2006/math" xmlns:v="urn:schemas-microsoft-com:vml" xmlns:wp14="http://schemas.microsoft.com/office/word/2010/wordprocessingDrawing" xmlns:wp="http://schemas.openxmlformats.org/drawingml/2006/wordprocessingDrawing" xmlns:w10="urn:schemas-microsoft-com:office:word" xmlns:w="http://schemas.openxmlformats.org/wordprocessingml/2006/main" xmlns:w14="http://schemas.microsoft.com/office/word/2010/wordml" xmlns:w15="http://schemas.microsoft.com/office/word/2012/wordml" xmlns:w16cex="http://schemas.microsoft.com/office/word/2018/wordml/cex" xmlns:w16cid="http://schemas.microsoft.com/office/word/2016/wordml/cid" xmlns:w16="http://schemas.microsoft.com/office/word/2018/wordml" xmlns:w16sdtdh="http://schemas.microsoft.com/office/word/2020/wordml/sdtdatahash" xmlns:w16se="http://schemas.microsoft.com/office/word/2015/wordml/symex" xmlns:wpg="http://schemas.microsoft.com/office/word/2010/wordprocessingGroup" xmlns:wpi="http://schemas.microsoft.com/office/word/2010/wordprocessingInk" xmlns:wne="http://schemas.microsoft.com/office/word/2006/wordml" xmlns:wps="http://schemas.microsoft.com/office/word/2010/wordprocessingShape" mc:Ignorable="w14 w15 w16se w16cid w16 w16cex w16sdtdh wp14">
   <w:p>
     <w:pPr>
       <w:pStyle w:val="Header"/>
@@ -9495,7 +9226,7 @@
 </file>
 
 <file path=word/styles.xml><?xml version="1.0" encoding="utf-8"?>
-<w:styles xmlns:mc="http://schemas.openxmlformats.org/markup-compatibility/2006" xmlns:r="http://schemas.openxmlformats.org/officeDocument/2006/relationships" xmlns:w="http://schemas.openxmlformats.org/wordprocessingml/2006/main" xmlns:w14="http://schemas.microsoft.com/office/word/2010/wordml" xmlns:w15="http://schemas.microsoft.com/office/word/2012/wordml" xmlns:w16se="http://schemas.microsoft.com/office/word/2015/wordml/symex" mc:Ignorable="w14 w15 w16se">
+<w:styles xmlns:mc="http://schemas.openxmlformats.org/markup-compatibility/2006" xmlns:r="http://schemas.openxmlformats.org/officeDocument/2006/relationships" xmlns:w="http://schemas.openxmlformats.org/wordprocessingml/2006/main" xmlns:w14="http://schemas.microsoft.com/office/word/2010/wordml" xmlns:w15="http://schemas.microsoft.com/office/word/2012/wordml" xmlns:w16cex="http://schemas.microsoft.com/office/word/2018/wordml/cex" xmlns:w16cid="http://schemas.microsoft.com/office/word/2016/wordml/cid" xmlns:w16="http://schemas.microsoft.com/office/word/2018/wordml" xmlns:w16sdtdh="http://schemas.microsoft.com/office/word/2020/wordml/sdtdatahash" xmlns:w16se="http://schemas.microsoft.com/office/word/2015/wordml/symex" mc:Ignorable="w14 w15 w16se w16cid w16 w16cex w16sdtdh">
   <w:docDefaults>
     <w:rPrDefault>
       <w:rPr>
@@ -9505,7 +9236,7 @@
     </w:rPrDefault>
     <w:pPrDefault/>
   </w:docDefaults>
-  <w:latentStyles w:defLockedState="0" w:defUIPriority="99" w:defSemiHidden="0" w:defUnhideWhenUsed="0" w:defQFormat="0" w:count="371">
+  <w:latentStyles w:defLockedState="0" w:defUIPriority="99" w:defSemiHidden="0" w:defUnhideWhenUsed="0" w:defQFormat="0" w:count="376">
     <w:lsdException w:name="Normal" w:uiPriority="0" w:qFormat="1"/>
     <w:lsdException w:name="heading 1" w:uiPriority="9" w:qFormat="1"/>
     <w:lsdException w:name="heading 2" w:semiHidden="1" w:uiPriority="9" w:unhideWhenUsed="1" w:qFormat="1"/>
@@ -9611,7 +9342,6 @@
     <w:lsdException w:name="HTML Sample" w:semiHidden="1" w:unhideWhenUsed="1"/>
     <w:lsdException w:name="HTML Typewriter" w:semiHidden="1" w:unhideWhenUsed="1"/>
     <w:lsdException w:name="HTML Variable" w:semiHidden="1" w:unhideWhenUsed="1"/>
-    <w:lsdException w:name="Normal Table" w:semiHidden="1" w:unhideWhenUsed="1"/>
     <w:lsdException w:name="annotation subject" w:semiHidden="1" w:unhideWhenUsed="1"/>
     <w:lsdException w:name="No List" w:semiHidden="1" w:unhideWhenUsed="1"/>
     <w:lsdException w:name="Outline List 1" w:semiHidden="1" w:unhideWhenUsed="1"/>
@@ -9654,11 +9384,8 @@
     <w:lsdException w:name="Table Contemporary" w:semiHidden="1" w:unhideWhenUsed="1"/>
     <w:lsdException w:name="Table Elegant" w:semiHidden="1" w:unhideWhenUsed="1"/>
     <w:lsdException w:name="Table Professional" w:semiHidden="1" w:unhideWhenUsed="1"/>
-    <w:lsdException w:name="Table Subtle 1" w:semiHidden="1" w:unhideWhenUsed="1"/>
     <w:lsdException w:name="Table Subtle 2" w:semiHidden="1" w:unhideWhenUsed="1"/>
     <w:lsdException w:name="Table Web 1" w:semiHidden="1" w:unhideWhenUsed="1"/>
-    <w:lsdException w:name="Table Web 2" w:semiHidden="1" w:unhideWhenUsed="1"/>
-    <w:lsdException w:name="Table Web 3" w:semiHidden="1" w:unhideWhenUsed="1"/>
     <w:lsdException w:name="Balloon Text" w:semiHidden="1" w:unhideWhenUsed="1"/>
     <w:lsdException w:name="Table Grid" w:uiPriority="59"/>
     <w:lsdException w:name="Table Theme" w:semiHidden="1" w:unhideWhenUsed="1"/>
@@ -9877,6 +9604,11 @@
     <w:lsdException w:name="List Table 5 Dark Accent 6" w:uiPriority="50"/>
     <w:lsdException w:name="List Table 6 Colorful Accent 6" w:uiPriority="51"/>
     <w:lsdException w:name="List Table 7 Colorful Accent 6" w:uiPriority="52"/>
+    <w:lsdException w:name="Mention" w:semiHidden="1" w:unhideWhenUsed="1"/>
+    <w:lsdException w:name="Smart Hyperlink" w:semiHidden="1" w:unhideWhenUsed="1"/>
+    <w:lsdException w:name="Hashtag" w:semiHidden="1" w:unhideWhenUsed="1"/>
+    <w:lsdException w:name="Unresolved Mention" w:semiHidden="1" w:unhideWhenUsed="1"/>
+    <w:lsdException w:name="Smart Link" w:semiHidden="1" w:unhideWhenUsed="1"/>
   </w:latentStyles>
   <w:style w:type="paragraph" w:default="1" w:styleId="Normal">
     <w:name w:val="Normal"/>

</xml_diff>